<commit_message>
Revert "Updating Report Documentation"
This reverts commit 4e44576f9cbcbd7e4c967aee3781d100d6d2f3ed.
</commit_message>
<xml_diff>
--- a/ClassDocuments/ProjectOverwievRework.docx
+++ b/ClassDocuments/ProjectOverwievRework.docx
@@ -10,6 +10,7 @@
           <w:docPartUnique/>
         </w:docPartObj>
       </w:sdtPr>
+      <w:sdtEndPr/>
       <w:sdtContent>
         <w:p>
           <w:pPr>
@@ -891,6 +892,7 @@
                                     <w:dataBinding w:prefixMappings="xmlns:ns0='http://schemas.openxmlformats.org/officeDocument/2006/extended-properties'" w:xpath="/ns0:Properties[1]/ns0:Company[1]" w:storeItemID="{6668398D-A668-4E3E-A5EB-62B293D839F1}"/>
                                     <w:text/>
                                   </w:sdtPr>
+                                  <w:sdtEndPr/>
                                   <w:sdtContent>
                                     <w:p>
                                       <w:pPr>
@@ -989,6 +991,7 @@
                                       <w:calendar w:val="gregorian"/>
                                     </w:date>
                                   </w:sdtPr>
+                                  <w:sdtEndPr/>
                                   <w:sdtContent>
                                     <w:p>
                                       <w:pPr>
@@ -1069,6 +1072,7 @@
                                     <w:dataBinding w:prefixMappings="xmlns:ns0='http://schemas.openxmlformats.org/package/2006/metadata/core-properties' xmlns:ns1='http://purl.org/dc/elements/1.1/'" w:xpath="/ns0:coreProperties[1]/ns1:title[1]" w:storeItemID="{6C3C8BC8-F283-45AE-878A-BAB7291924A1}"/>
                                     <w:text/>
                                   </w:sdtPr>
+                                  <w:sdtEndPr/>
                                   <w:sdtContent>
                                     <w:p>
                                       <w:pPr>
@@ -1108,6 +1112,7 @@
                                     <w:dataBinding w:prefixMappings="xmlns:ns0='http://schemas.openxmlformats.org/package/2006/metadata/core-properties' xmlns:ns1='http://purl.org/dc/elements/1.1/'" w:xpath="/ns0:coreProperties[1]/ns1:subject[1]" w:storeItemID="{6C3C8BC8-F283-45AE-878A-BAB7291924A1}"/>
                                     <w:text/>
                                   </w:sdtPr>
+                                  <w:sdtEndPr/>
                                   <w:sdtContent>
                                     <w:p>
                                       <w:pPr>
@@ -1148,6 +1153,7 @@
                                     <w:dataBinding w:prefixMappings="xmlns:ns0='http://schemas.openxmlformats.org/package/2006/metadata/core-properties' xmlns:ns1='http://purl.org/dc/elements/1.1/'" w:xpath="/ns0:coreProperties[1]/ns1:creator[1]" w:storeItemID="{6C3C8BC8-F283-45AE-878A-BAB7291924A1}"/>
                                     <w:text/>
                                   </w:sdtPr>
+                                  <w:sdtEndPr/>
                                   <w:sdtContent>
                                     <w:p>
                                       <w:pPr>
@@ -1518,6 +1524,8 @@
             <w:t>Table of Contents</w:t>
           </w:r>
         </w:p>
+        <w:bookmarkStart w:id="0" w:name="_GoBack"/>
+        <w:bookmarkEnd w:id="0"/>
         <w:p>
           <w:pPr>
             <w:pStyle w:val="TOC1"/>
@@ -2053,7 +2061,7 @@
           <w:szCs w:val="48"/>
         </w:rPr>
       </w:pPr>
-      <w:bookmarkStart w:id="0" w:name="_Toc354607697"/>
+      <w:bookmarkStart w:id="1" w:name="_Toc354607697"/>
       <w:r>
         <w:rPr>
           <w:sz w:val="48"/>
@@ -2062,7 +2070,7 @@
         <w:lastRenderedPageBreak/>
         <w:t>Summary of Project</w:t>
       </w:r>
-      <w:bookmarkEnd w:id="0"/>
+      <w:bookmarkEnd w:id="1"/>
     </w:p>
     <w:p>
       <w:pPr>
@@ -2082,50 +2090,20 @@
       </w:r>
       <w:proofErr w:type="spellEnd"/>
       <w:r>
-        <w:t xml:space="preserve"> Pen Tester project takes security analysis scans from different programs such as NMAP, Nessus, and ZAP and organizes them into an online form that is ready to be presented to upper management</w:t>
-      </w:r>
-      <w:r>
-        <w:t xml:space="preserve"> and customers</w:t>
-      </w:r>
-      <w:r>
-        <w:t>.</w:t>
-      </w:r>
-      <w:r>
-        <w:t xml:space="preserve"> This program is made by security researchers with security concepts baked into the whole development process: from design to im</w:t>
-      </w:r>
-      <w:r>
-        <w:t>plementation.</w:t>
-      </w:r>
-    </w:p>
-    <w:p>
-      <w:pPr>
-        <w:spacing w:line="240" w:lineRule="auto"/>
-      </w:pPr>
-    </w:p>
-    <w:p>
-      <w:pPr>
-        <w:spacing w:line="240" w:lineRule="auto"/>
-      </w:pPr>
-      <w:r>
-        <w:t>The Pen Tester project is drive</w:t>
-      </w:r>
-      <w:r>
-        <w:t>n by user supplied content: u</w:t>
-      </w:r>
-      <w:r>
-        <w:t>ser</w:t>
-      </w:r>
-      <w:r>
-        <w:t>s</w:t>
-      </w:r>
-      <w:r>
-        <w:t xml:space="preserve"> </w:t>
-      </w:r>
-      <w:r>
-        <w:t>are</w:t>
-      </w:r>
-      <w:r>
-        <w:t xml:space="preserve"> required to submit the scans that will compromise the </w:t>
+        <w:t xml:space="preserve"> Pen Tester project takes security analysis scans from different programs such as NMAP, Nessus, and ZAP and organizes them into an online form that is ready to be presented to upper management for presentation and analysis.</w:t>
+      </w:r>
+    </w:p>
+    <w:p>
+      <w:pPr>
+        <w:spacing w:line="240" w:lineRule="auto"/>
+      </w:pPr>
+    </w:p>
+    <w:p>
+      <w:pPr>
+        <w:spacing w:line="240" w:lineRule="auto"/>
+      </w:pPr>
+      <w:r>
+        <w:t xml:space="preserve">The Pen Tester project is driven by user supplied content. This means that the user is required to submit the scans that will compromise the </w:t>
       </w:r>
       <w:r>
         <w:t xml:space="preserve">final </w:t>
@@ -2134,64 +2112,13 @@
         <w:t>report</w:t>
       </w:r>
       <w:r>
-        <w:t>. However the Pen Tester project requires a way to verify</w:t>
-      </w:r>
-      <w:r>
-        <w:t xml:space="preserve"> the scan that the user submits. This is </w:t>
-      </w:r>
-      <w:r>
-        <w:t xml:space="preserve">because </w:t>
-      </w:r>
-      <w:r>
-        <w:t>every program’s</w:t>
-      </w:r>
-      <w:r>
-        <w:t xml:space="preserve"> scan</w:t>
-      </w:r>
-      <w:r>
-        <w:t>s</w:t>
-      </w:r>
-      <w:r>
-        <w:t xml:space="preserve"> </w:t>
-      </w:r>
-      <w:r>
-        <w:t xml:space="preserve">have </w:t>
-      </w:r>
-      <w:r>
-        <w:t>different na</w:t>
-      </w:r>
-      <w:r>
-        <w:t>mes for different properties</w:t>
-      </w:r>
-      <w:r>
-        <w:t>, and because we realize uploading directly to servers must be done with care</w:t>
-      </w:r>
-      <w:r>
-        <w:t xml:space="preserve">. </w:t>
-      </w:r>
-      <w:r>
-        <w:t xml:space="preserve">This </w:t>
-      </w:r>
-      <w:r>
-        <w:t xml:space="preserve">upload ability </w:t>
-      </w:r>
-      <w:r>
-        <w:t xml:space="preserve">is accomplished through the use of a plugin structure: the user submits a plugin that defines how to verify scans of that type. With this plugin, the </w:t>
+        <w:t xml:space="preserve">. However the Pen Tester project requires a way to verify the scan that the user submits, because each program’s scan has different names for different properties. This is accomplished through the use of a plugin structure: the user submits a plugin that defines how to verify scans of that type. With this plugin, the </w:t>
       </w:r>
       <w:r>
         <w:t>Pen Tester project</w:t>
       </w:r>
       <w:r>
-        <w:t xml:space="preserve"> </w:t>
-      </w:r>
-      <w:r>
-        <w:t xml:space="preserve">requires </w:t>
-      </w:r>
-      <w:r>
-        <w:t xml:space="preserve">minimal refinement and user interaction on how to define </w:t>
-      </w:r>
-      <w:r>
-        <w:t>the final report layout.</w:t>
+        <w:t xml:space="preserve"> needs minimal refinement and user interaction on how to define what information belongs where in the final report.</w:t>
       </w:r>
     </w:p>
     <w:p>
@@ -2227,12 +2154,16 @@
       <w:r>
         <w:t>the group.</w:t>
       </w:r>
-      <w:r>
-        <w:t xml:space="preserve"> In this manner, both big security companies and one man security shops can utilize this tool to their advantage and save themselves valuable time.</w:t>
-      </w:r>
-      <w:r>
-        <w:t xml:space="preserve"> </w:t>
-      </w:r>
+    </w:p>
+    <w:p>
+      <w:pPr>
+        <w:spacing w:line="240" w:lineRule="auto"/>
+      </w:pPr>
+    </w:p>
+    <w:p>
+      <w:pPr>
+        <w:spacing w:line="240" w:lineRule="auto"/>
+      </w:pPr>
       <w:r>
         <w:t xml:space="preserve">Finally once all of the individual scans are uploaded and verified, the final report can be generated. </w:t>
       </w:r>
@@ -2241,40 +2172,9 @@
       <w:pPr>
         <w:spacing w:line="240" w:lineRule="auto"/>
       </w:pPr>
-    </w:p>
-    <w:p>
-      <w:pPr>
-        <w:spacing w:line="240" w:lineRule="auto"/>
-      </w:pPr>
-      <w:r>
-        <w:t xml:space="preserve">As mentioned earlier this tool was created with security baked in from the design phase. The developers went to great length to utilize secure functions and classes provided by ASP.NET C# libraries. The developers also </w:t>
-      </w:r>
-      <w:r>
-        <w:t xml:space="preserve">took extensive care to protect user information from unauthorized data extraction attempts such as; Cross Site Scripting, SQL Injection, Session Hijacking, </w:t>
-      </w:r>
-      <w:proofErr w:type="gramStart"/>
-      <w:r>
-        <w:t>Cookie</w:t>
-      </w:r>
-      <w:proofErr w:type="gramEnd"/>
-      <w:r>
-        <w:t xml:space="preserve"> Manipulation. </w:t>
-      </w:r>
-      <w:bookmarkStart w:id="1" w:name="_GoBack"/>
-      <w:bookmarkEnd w:id="1"/>
       <w:r>
         <w:br w:type="page"/>
       </w:r>
-    </w:p>
-    <w:p>
-      <w:pPr>
-        <w:spacing w:line="240" w:lineRule="auto"/>
-      </w:pPr>
-    </w:p>
-    <w:p>
-      <w:pPr>
-        <w:spacing w:line="240" w:lineRule="auto"/>
-      </w:pPr>
     </w:p>
     <w:p>
       <w:pPr>
@@ -2290,6 +2190,7 @@
           <w:sz w:val="48"/>
           <w:szCs w:val="48"/>
         </w:rPr>
+        <w:lastRenderedPageBreak/>
         <w:t>Vision Statement</w:t>
       </w:r>
       <w:bookmarkEnd w:id="2"/>
@@ -19190,7 +19091,7 @@
       <w:rPr>
         <w:noProof/>
       </w:rPr>
-      <w:t>2</w:t>
+      <w:t>1</w:t>
     </w:r>
     <w:r>
       <w:rPr>
@@ -19329,6 +19230,7 @@
                                 <w:dataBinding w:prefixMappings="xmlns:ns0='http://purl.org/dc/elements/1.1/' xmlns:ns1='http://schemas.openxmlformats.org/package/2006/metadata/core-properties' " w:xpath="/ns1:coreProperties[1]/ns0:title[1]" w:storeItemID="{6C3C8BC8-F283-45AE-878A-BAB7291924A1}"/>
                                 <w:text/>
                               </w:sdtPr>
+                              <w:sdtEndPr/>
                               <w:sdtContent>
                                 <w:r>
                                   <w:rPr>
@@ -19364,6 +19266,7 @@
                                 <w:dataBinding w:prefixMappings="xmlns:ns0='http://purl.org/dc/elements/1.1/' xmlns:ns1='http://schemas.openxmlformats.org/package/2006/metadata/core-properties' " w:xpath="/ns1:coreProperties[1]/ns0:subject[1]" w:storeItemID="{6C3C8BC8-F283-45AE-878A-BAB7291924A1}"/>
                                 <w:text/>
                               </w:sdtPr>
+                              <w:sdtEndPr/>
                               <w:sdtContent>
                                 <w:r>
                                   <w:rPr>
@@ -20843,7 +20746,7 @@
 </file>
 
 <file path=customXml/itemProps2.xml><?xml version="1.0" encoding="utf-8"?>
-<ds:datastoreItem xmlns:ds="http://schemas.openxmlformats.org/officeDocument/2006/customXml" ds:itemID="{51D7FECA-721E-4890-8553-3CB591940A95}">
+<ds:datastoreItem xmlns:ds="http://schemas.openxmlformats.org/officeDocument/2006/customXml" ds:itemID="{1631B994-B38F-4399-A1B4-1AC269117127}">
   <ds:schemaRefs>
     <ds:schemaRef ds:uri="http://schemas.openxmlformats.org/officeDocument/2006/bibliography"/>
   </ds:schemaRefs>

</xml_diff>